<commit_message>
Adds a document containing the problem and data description
</commit_message>
<xml_diff>
--- a/CapstoneProject_Week1.docx
+++ b/CapstoneProject_Week1.docx
@@ -57,8 +57,6 @@
           <w:szCs w:val="36"/>
         </w:rPr>
       </w:pPr>
-      <w:bookmarkStart w:id="0" w:name="_GoBack"/>
-      <w:bookmarkEnd w:id="0"/>
     </w:p>
     <w:sdt>
       <w:sdtPr>
@@ -1349,19 +1347,19 @@
         </w:numPr>
         <w:ind w:left="4471"/>
       </w:pPr>
-      <w:bookmarkStart w:id="1" w:name="_Ref413002176"/>
+      <w:bookmarkStart w:id="0" w:name="_Ref413002176"/>
     </w:p>
     <w:p/>
     <w:p>
       <w:pPr>
         <w:pStyle w:val="Heading1"/>
       </w:pPr>
-      <w:bookmarkStart w:id="2" w:name="_Toc33811589"/>
+      <w:bookmarkStart w:id="1" w:name="_Toc33811589"/>
       <w:r>
         <w:t>Introduction</w:t>
       </w:r>
+      <w:bookmarkEnd w:id="0"/>
       <w:bookmarkEnd w:id="1"/>
-      <w:bookmarkEnd w:id="2"/>
     </w:p>
     <w:p/>
     <w:p>
@@ -1369,11 +1367,11 @@
         <w:pStyle w:val="Heading2"/>
         <w:ind w:left="1440"/>
       </w:pPr>
-      <w:bookmarkStart w:id="3" w:name="_Toc33811590"/>
+      <w:bookmarkStart w:id="2" w:name="_Toc33811590"/>
       <w:r>
         <w:t>Background</w:t>
       </w:r>
-      <w:bookmarkEnd w:id="3"/>
+      <w:bookmarkEnd w:id="2"/>
     </w:p>
     <w:p>
       <w:pPr>
@@ -1491,14 +1489,14 @@
         </w:rPr>
         <w:t xml:space="preserve"> </w:t>
       </w:r>
-      <w:bookmarkStart w:id="4" w:name="_Toc33811591"/>
+      <w:bookmarkStart w:id="3" w:name="_Toc33811591"/>
       <w:r>
         <w:rPr>
           <w:bdr w:val="none" w:sz="0" w:space="0" w:color="auto" w:frame="1"/>
         </w:rPr>
         <w:t>Problem Description</w:t>
       </w:r>
-      <w:bookmarkEnd w:id="4"/>
+      <w:bookmarkEnd w:id="3"/>
       <w:r>
         <w:rPr>
           <w:bdr w:val="none" w:sz="0" w:space="0" w:color="auto" w:frame="1"/>
@@ -1679,7 +1677,12 @@
         <w:t xml:space="preserve">mostly living in Melbourne, </w:t>
       </w:r>
       <w:r>
-        <w:t>goes for a walk in the park every morning and evening</w:t>
+        <w:t>goes for</w:t>
+      </w:r>
+      <w:bookmarkStart w:id="4" w:name="_GoBack"/>
+      <w:bookmarkEnd w:id="4"/>
+      <w:r>
+        <w:t xml:space="preserve"> a walk in the park every morning and evening</w:t>
       </w:r>
       <w:r>
         <w:t xml:space="preserve">, </w:t>
@@ -2108,6 +2111,11 @@
     </w:p>
     <w:p>
       <w:pPr>
+        <w:ind w:left="425"/>
+      </w:pPr>
+    </w:p>
+    <w:p>
+      <w:pPr>
         <w:pStyle w:val="Heading2"/>
         <w:spacing w:line="480" w:lineRule="auto"/>
         <w:ind w:left="778"/>
@@ -2219,10 +2227,7 @@
         <w:t>to l</w:t>
       </w:r>
       <w:r>
-        <w:t xml:space="preserve">everage </w:t>
-      </w:r>
-      <w:r>
-        <w:t>data from a</w:t>
+        <w:t>everage data from a</w:t>
       </w:r>
       <w:r>
         <w:rPr>
@@ -2248,19 +2253,7 @@
         <w:t xml:space="preserve">which neighborhoods are present in Melbourne city and about the venues in each of these neighborhoods. </w:t>
       </w:r>
       <w:r>
-        <w:t>L</w:t>
-      </w:r>
-      <w:r>
-        <w:t xml:space="preserve">ocation data platforms mostly work based on geographic coordinate data, </w:t>
-      </w:r>
-      <w:r>
-        <w:t xml:space="preserve">which </w:t>
-      </w:r>
-      <w:r>
-        <w:t>we would need to provide</w:t>
-      </w:r>
-      <w:r>
-        <w:t>.</w:t>
+        <w:t>Location data platforms mostly work based on geographic coordinate data, which we would need to provide.</w:t>
       </w:r>
     </w:p>
     <w:p>
@@ -2288,6 +2281,63 @@
       <w:r>
         <w:t>Names of all neighborhoods in Melbourne city.</w:t>
       </w:r>
+      <w:r>
+        <w:t xml:space="preserve"> </w:t>
+      </w:r>
+    </w:p>
+    <w:p>
+      <w:pPr>
+        <w:pStyle w:val="ListParagraph"/>
+        <w:spacing w:line="480" w:lineRule="auto"/>
+        <w:ind w:left="1429"/>
+        <w:rPr>
+          <w:color w:val="4F81BD" w:themeColor="accent1"/>
+        </w:rPr>
+      </w:pPr>
+      <w:r>
+        <w:rPr>
+          <w:color w:val="4F81BD" w:themeColor="accent1"/>
+        </w:rPr>
+        <w:t>Example</w:t>
+      </w:r>
+      <w:r>
+        <w:rPr>
+          <w:color w:val="4F81BD" w:themeColor="accent1"/>
+        </w:rPr>
+        <w:t xml:space="preserve"> </w:t>
+      </w:r>
+      <w:proofErr w:type="gramStart"/>
+      <w:r>
+        <w:rPr>
+          <w:color w:val="4F81BD" w:themeColor="accent1"/>
+        </w:rPr>
+        <w:t xml:space="preserve">data </w:t>
+      </w:r>
+      <w:r>
+        <w:rPr>
+          <w:color w:val="4F81BD" w:themeColor="accent1"/>
+        </w:rPr>
+        <w:t xml:space="preserve"> include</w:t>
+      </w:r>
+      <w:proofErr w:type="gramEnd"/>
+      <w:r>
+        <w:rPr>
+          <w:color w:val="4F81BD" w:themeColor="accent1"/>
+        </w:rPr>
+        <w:t xml:space="preserve"> : Carlton, Parkville, </w:t>
+      </w:r>
+      <w:r>
+        <w:rPr>
+          <w:color w:val="4F81BD" w:themeColor="accent1"/>
+        </w:rPr>
+        <w:t>East</w:t>
+      </w:r>
+      <w:r>
+        <w:rPr>
+          <w:color w:val="4F81BD" w:themeColor="accent1"/>
+        </w:rPr>
+        <w:t xml:space="preserve"> Melbourne</w:t>
+      </w:r>
     </w:p>
     <w:p>
       <w:pPr>
@@ -2300,7 +2350,47 @@
         <w:ind w:left="1429"/>
       </w:pPr>
       <w:r>
-        <w:t>Venues present in each of these neighborhoods.</w:t>
+        <w:t>List of venue categories that are preferred by Mrs. Smith</w:t>
+      </w:r>
+    </w:p>
+    <w:p>
+      <w:pPr>
+        <w:pStyle w:val="ListParagraph"/>
+        <w:spacing w:line="480" w:lineRule="auto"/>
+        <w:ind w:left="1429"/>
+        <w:rPr>
+          <w:color w:val="4F81BD" w:themeColor="accent1"/>
+        </w:rPr>
+      </w:pPr>
+      <w:r>
+        <w:rPr>
+          <w:color w:val="4F81BD" w:themeColor="accent1"/>
+        </w:rPr>
+        <w:t>Example venue categories include:</w:t>
+      </w:r>
+      <w:r>
+        <w:rPr>
+          <w:color w:val="4F81BD" w:themeColor="accent1"/>
+        </w:rPr>
+        <w:t xml:space="preserve"> </w:t>
+      </w:r>
+      <w:r>
+        <w:rPr>
+          <w:color w:val="4F81BD" w:themeColor="accent1"/>
+        </w:rPr>
+        <w:t xml:space="preserve"> Supermarket, Park, </w:t>
+      </w:r>
+      <w:r>
+        <w:rPr>
+          <w:color w:val="4F81BD" w:themeColor="accent1"/>
+        </w:rPr>
+        <w:t>Light Rail Station</w:t>
+      </w:r>
+      <w:r>
+        <w:rPr>
+          <w:color w:val="4F81BD" w:themeColor="accent1"/>
+        </w:rPr>
+        <w:t>, Hospital</w:t>
       </w:r>
     </w:p>
     <w:p>
@@ -2314,8 +2404,120 @@
         <w:ind w:left="1429"/>
       </w:pPr>
       <w:r>
-        <w:t>List of venue categories that are preferred by Mrs. Smith</w:t>
-      </w:r>
+        <w:t>Geogra</w:t>
+      </w:r>
+      <w:r>
+        <w:t>p</w:t>
+      </w:r>
+      <w:r>
+        <w:t xml:space="preserve">hic coordinates </w:t>
+      </w:r>
+      <w:r>
+        <w:t>(Latitude and Longitude)</w:t>
+      </w:r>
+      <w:r>
+        <w:t xml:space="preserve"> of Melbourne city</w:t>
+      </w:r>
+      <w:r>
+        <w:t xml:space="preserve"> </w:t>
+      </w:r>
+      <w:proofErr w:type="gramStart"/>
+      <w:r>
+        <w:t xml:space="preserve">and </w:t>
+      </w:r>
+      <w:r>
+        <w:t xml:space="preserve"> all</w:t>
+      </w:r>
+      <w:proofErr w:type="gramEnd"/>
+      <w:r>
+        <w:t xml:space="preserve"> the neighborhoods in Melbourne city.</w:t>
+      </w:r>
+    </w:p>
+    <w:p>
+      <w:pPr>
+        <w:pStyle w:val="ListParagraph"/>
+        <w:spacing w:line="480" w:lineRule="auto"/>
+        <w:ind w:left="1429"/>
+        <w:rPr>
+          <w:color w:val="4F81BD" w:themeColor="accent1"/>
+        </w:rPr>
+      </w:pPr>
+      <w:r>
+        <w:rPr>
+          <w:color w:val="4F81BD" w:themeColor="accent1"/>
+        </w:rPr>
+        <w:t>Example:</w:t>
+      </w:r>
+    </w:p>
+    <w:p>
+      <w:pPr>
+        <w:pStyle w:val="ListParagraph"/>
+        <w:spacing w:line="480" w:lineRule="auto"/>
+        <w:ind w:left="1429"/>
+      </w:pPr>
+      <w:r>
+        <w:t xml:space="preserve"> </w:t>
+      </w:r>
+      <w:r>
+        <w:rPr>
+          <w:noProof/>
+        </w:rPr>
+        <w:drawing>
+          <wp:inline distT="0" distB="0" distL="0" distR="0" wp14:anchorId="10DC199E" wp14:editId="71282A40">
+            <wp:extent cx="3774056" cy="1293962"/>
+            <wp:effectExtent l="0" t="0" r="0" b="1905"/>
+            <wp:docPr id="1" name="Picture 1"/>
+            <wp:cNvGraphicFramePr>
+              <a:graphicFrameLocks xmlns:a="http://schemas.openxmlformats.org/drawingml/2006/main" noChangeAspect="1"/>
+            </wp:cNvGraphicFramePr>
+            <a:graphic xmlns:a="http://schemas.openxmlformats.org/drawingml/2006/main">
+              <a:graphicData uri="http://schemas.openxmlformats.org/drawingml/2006/picture">
+                <pic:pic xmlns:pic="http://schemas.openxmlformats.org/drawingml/2006/picture">
+                  <pic:nvPicPr>
+                    <pic:cNvPr id="0" name="Picture 3"/>
+                    <pic:cNvPicPr>
+                      <a:picLocks noChangeAspect="1" noChangeArrowheads="1"/>
+                    </pic:cNvPicPr>
+                  </pic:nvPicPr>
+                  <pic:blipFill>
+                    <a:blip r:embed="rId9">
+                      <a:extLst>
+                        <a:ext uri="{28A0092B-C50C-407E-A947-70E740481C1C}">
+                          <a14:useLocalDpi xmlns:a14="http://schemas.microsoft.com/office/drawing/2010/main" val="0"/>
+                        </a:ext>
+                      </a:extLst>
+                    </a:blip>
+                    <a:srcRect/>
+                    <a:stretch>
+                      <a:fillRect/>
+                    </a:stretch>
+                  </pic:blipFill>
+                  <pic:spPr bwMode="auto">
+                    <a:xfrm>
+                      <a:off x="0" y="0"/>
+                      <a:ext cx="3811890" cy="1306934"/>
+                    </a:xfrm>
+                    <a:prstGeom prst="rect">
+                      <a:avLst/>
+                    </a:prstGeom>
+                    <a:noFill/>
+                    <a:ln>
+                      <a:noFill/>
+                    </a:ln>
+                  </pic:spPr>
+                </pic:pic>
+              </a:graphicData>
+            </a:graphic>
+          </wp:inline>
+        </w:drawing>
+      </w:r>
+    </w:p>
+    <w:p>
+      <w:pPr>
+        <w:pStyle w:val="ListParagraph"/>
+        <w:spacing w:line="480" w:lineRule="auto"/>
+        <w:ind w:left="1429"/>
+      </w:pPr>
     </w:p>
     <w:p>
       <w:pPr>
@@ -2328,34 +2530,97 @@
         <w:ind w:left="1429"/>
       </w:pPr>
       <w:r>
-        <w:t>Geogra</w:t>
-      </w:r>
-      <w:r>
-        <w:t>p</w:t>
-      </w:r>
-      <w:r>
-        <w:t xml:space="preserve">hic coordinates </w:t>
-      </w:r>
-      <w:r>
-        <w:t>(Latitude and Longitude)</w:t>
-      </w:r>
-      <w:r>
-        <w:t xml:space="preserve"> of Melbourne city</w:t>
-      </w:r>
-      <w:r>
-        <w:t xml:space="preserve"> </w:t>
-      </w:r>
-      <w:proofErr w:type="gramStart"/>
-      <w:r>
-        <w:t xml:space="preserve">and </w:t>
-      </w:r>
-      <w:r>
-        <w:t xml:space="preserve"> all</w:t>
-      </w:r>
-      <w:proofErr w:type="gramEnd"/>
-      <w:r>
-        <w:t xml:space="preserve"> the neighborhoods in Melbourne city.</w:t>
-      </w:r>
+        <w:lastRenderedPageBreak/>
+        <w:t>Venues present in each of the neighborhoods</w:t>
+      </w:r>
+      <w:r>
+        <w:t xml:space="preserve"> that match </w:t>
+      </w:r>
+      <w:proofErr w:type="spellStart"/>
+      <w:r>
+        <w:t>Mrs.Smith’s</w:t>
+      </w:r>
+      <w:proofErr w:type="spellEnd"/>
+      <w:r>
+        <w:t xml:space="preserve"> preferences</w:t>
+      </w:r>
+    </w:p>
+    <w:p>
+      <w:pPr>
+        <w:pStyle w:val="ListParagraph"/>
+        <w:spacing w:line="480" w:lineRule="auto"/>
+        <w:ind w:left="1429"/>
+      </w:pPr>
+      <w:r>
+        <w:t>Example:</w:t>
+      </w:r>
+    </w:p>
+    <w:p>
+      <w:pPr>
+        <w:pStyle w:val="ListParagraph"/>
+        <w:spacing w:line="480" w:lineRule="auto"/>
+        <w:ind w:left="1429"/>
+      </w:pPr>
+      <w:r>
+        <w:rPr>
+          <w:noProof/>
+        </w:rPr>
+        <w:drawing>
+          <wp:inline distT="0" distB="0" distL="0" distR="0" wp14:anchorId="2EC9B5E8" wp14:editId="616C5A15">
+            <wp:extent cx="4157932" cy="1971183"/>
+            <wp:effectExtent l="0" t="0" r="0" b="0"/>
+            <wp:docPr id="2" name="Picture 2"/>
+            <wp:cNvGraphicFramePr>
+              <a:graphicFrameLocks xmlns:a="http://schemas.openxmlformats.org/drawingml/2006/main" noChangeAspect="1"/>
+            </wp:cNvGraphicFramePr>
+            <a:graphic xmlns:a="http://schemas.openxmlformats.org/drawingml/2006/main">
+              <a:graphicData uri="http://schemas.openxmlformats.org/drawingml/2006/picture">
+                <pic:pic xmlns:pic="http://schemas.openxmlformats.org/drawingml/2006/picture">
+                  <pic:nvPicPr>
+                    <pic:cNvPr id="0" name="Picture 4"/>
+                    <pic:cNvPicPr>
+                      <a:picLocks noChangeAspect="1" noChangeArrowheads="1"/>
+                    </pic:cNvPicPr>
+                  </pic:nvPicPr>
+                  <pic:blipFill>
+                    <a:blip r:embed="rId10">
+                      <a:extLst>
+                        <a:ext uri="{28A0092B-C50C-407E-A947-70E740481C1C}">
+                          <a14:useLocalDpi xmlns:a14="http://schemas.microsoft.com/office/drawing/2010/main" val="0"/>
+                        </a:ext>
+                      </a:extLst>
+                    </a:blip>
+                    <a:srcRect/>
+                    <a:stretch>
+                      <a:fillRect/>
+                    </a:stretch>
+                  </pic:blipFill>
+                  <pic:spPr bwMode="auto">
+                    <a:xfrm>
+                      <a:off x="0" y="0"/>
+                      <a:ext cx="4174372" cy="1978977"/>
+                    </a:xfrm>
+                    <a:prstGeom prst="rect">
+                      <a:avLst/>
+                    </a:prstGeom>
+                    <a:noFill/>
+                    <a:ln>
+                      <a:noFill/>
+                    </a:ln>
+                  </pic:spPr>
+                </pic:pic>
+              </a:graphicData>
+            </a:graphic>
+          </wp:inline>
+        </w:drawing>
+      </w:r>
+    </w:p>
+    <w:p>
+      <w:pPr>
+        <w:pStyle w:val="ListParagraph"/>
+        <w:spacing w:line="480" w:lineRule="auto"/>
+        <w:ind w:left="1429"/>
+      </w:pPr>
     </w:p>
     <w:p>
       <w:pPr>
@@ -2407,7 +2672,7 @@
       <w:r>
         <w:t xml:space="preserve">The website - </w:t>
       </w:r>
-      <w:hyperlink r:id="rId9" w:history="1">
+      <w:hyperlink r:id="rId11" w:history="1">
         <w:r>
           <w:rPr>
             <w:rStyle w:val="Hyperlink"/>
@@ -2443,7 +2708,6 @@
         <w:rPr>
           <w:b/>
         </w:rPr>
-        <w:lastRenderedPageBreak/>
         <w:t>Venues present in each of these neighborhoods.</w:t>
       </w:r>
     </w:p>
@@ -2521,7 +2785,7 @@
       <w:r>
         <w:t xml:space="preserve">ategories used in Foursquare at </w:t>
       </w:r>
-      <w:hyperlink r:id="rId10" w:history="1">
+      <w:hyperlink r:id="rId12" w:history="1">
         <w:r>
           <w:rPr>
             <w:rStyle w:val="Hyperlink"/>
@@ -2621,7 +2885,7 @@
       <w:r>
         <w:t xml:space="preserve"> website-</w:t>
       </w:r>
-      <w:hyperlink r:id="rId11" w:history="1">
+      <w:hyperlink r:id="rId13" w:history="1">
         <w:r>
           <w:rPr>
             <w:rStyle w:val="Hyperlink"/>
@@ -2636,13 +2900,7 @@
         <w:t>d</w:t>
       </w:r>
       <w:r>
-        <w:t xml:space="preserve"> neighborhood data along with the latitude and longitude information in a csv file format. This meant that extracting data would be a simple straight-forward process. But since </w:t>
-      </w:r>
-      <w:r>
-        <w:t xml:space="preserve">the data was last updated on March 19th, 2013 and the site </w:t>
-      </w:r>
-      <w:r>
-        <w:t xml:space="preserve">itself claimed, </w:t>
+        <w:t xml:space="preserve"> neighborhood data along with the latitude and longitude information in a csv file format. This meant that extracting data would be a simple straight-forward process. But since the data was last updated on March 19th, 2013 and the site itself claimed, </w:t>
       </w:r>
       <w:proofErr w:type="gramStart"/>
       <w:r>
@@ -2650,21 +2908,14 @@
           <w:sz w:val="20"/>
           <w:szCs w:val="20"/>
         </w:rPr>
-        <w:t>“</w:t>
-      </w:r>
+        <w:t>“ PLEASE</w:t>
+      </w:r>
+      <w:proofErr w:type="gramEnd"/>
       <w:r>
         <w:rPr>
           <w:sz w:val="20"/>
           <w:szCs w:val="20"/>
         </w:rPr>
-        <w:t xml:space="preserve"> PLEASE</w:t>
-      </w:r>
-      <w:proofErr w:type="gramEnd"/>
-      <w:r>
-        <w:rPr>
-          <w:sz w:val="20"/>
-          <w:szCs w:val="20"/>
-        </w:rPr>
         <w:t xml:space="preserve"> NOTE: THIS DATA IS NOW OUT OF DATE BY QUITE A BIT</w:t>
       </w:r>
       <w:r>
@@ -2728,7 +2979,7 @@
       </w:r>
     </w:p>
     <w:sectPr>
-      <w:footerReference w:type="default" r:id="rId12"/>
+      <w:footerReference w:type="default" r:id="rId14"/>
       <w:type w:val="continuous"/>
       <w:pgSz w:w="11907" w:h="16839" w:code="9"/>
       <w:pgMar w:top="720" w:right="720" w:bottom="720" w:left="720" w:header="720" w:footer="720" w:gutter="0"/>
@@ -2866,14 +3117,14 @@
         <v:path o:extrusionok="f" gradientshapeok="t" o:connecttype="rect"/>
         <o:lock v:ext="edit" aspectratio="t"/>
       </v:shapetype>
-      <v:shape id="_x0000_i1254" type="#_x0000_t75" style="width:14.55pt;height:14.55pt" o:bullet="t">
+      <v:shape id="_x0000_i1068" type="#_x0000_t75" style="width:14.25pt;height:14.25pt" o:bullet="t">
         <v:imagedata r:id="rId1" o:title="msoEDA4"/>
       </v:shape>
     </w:pict>
   </w:numPicBullet>
   <w:numPicBullet w:numPicBulletId="1">
     <w:pict>
-      <v:shape id="_x0000_i1255" type="#_x0000_t75" style="width:14.55pt;height:14.55pt" o:bullet="t">
+      <v:shape id="_x0000_i1069" type="#_x0000_t75" style="width:14.25pt;height:14.25pt" o:bullet="t">
         <v:imagedata r:id="rId2" o:title="BD21302_"/>
       </v:shape>
     </w:pict>
@@ -8978,7 +9229,7 @@
 </file>
 
 <file path=customXml/itemProps2.xml><?xml version="1.0" encoding="utf-8"?>
-<ds:datastoreItem xmlns:ds="http://schemas.openxmlformats.org/officeDocument/2006/customXml" ds:itemID="{42BE4FE4-41AE-4620-8DDC-D886572639B6}">
+<ds:datastoreItem xmlns:ds="http://schemas.openxmlformats.org/officeDocument/2006/customXml" ds:itemID="{72CE8C9D-51DF-478B-AF2F-4EF3EC9995B7}">
   <ds:schemaRefs>
     <ds:schemaRef ds:uri="http://schemas.openxmlformats.org/officeDocument/2006/bibliography"/>
   </ds:schemaRefs>

</xml_diff>